<commit_message>
Certificates: add director's signature and name awards correctly
- Add the signature of director of the UCT Maths Competition, Thomas van
  Heerden, to all the certificate templates. Before, there was just
  a "(signature)" placeholder.
- All the awards said "Gold Award". Change the text and colors to:

| Text                      | Color  |
|---------------------------|--------|
| Participation Award       | Brown  |
| Merit Award               | Grey   |
| School Award              | Grey   |
| Merit and School Award    | Grey   |
| Gold Award                | Yellow |
</commit_message>
<xml_diff>
--- a/Certificates/goldTemplate.docx
+++ b/Certificates/goldTemplate.docx
@@ -190,7 +190,7 @@
                     </pic:cNvPicPr>
                   </pic:nvPicPr>
                   <pic:blipFill>
-                    <a:blip r:embed="rId4" r:link="rId5">
+                    <a:blip r:embed="rId5" r:link="rId6">
                       <a:extLst>
                         <a:ext uri="{28A0092B-C50C-407E-A947-70E740481C1C}">
                           <a14:useLocalDpi xmlns:a14="http://schemas.microsoft.com/office/drawing/2010/main" val="0"/>
@@ -260,7 +260,7 @@
                     </pic:cNvPicPr>
                   </pic:nvPicPr>
                   <pic:blipFill>
-                    <a:blip r:embed="rId6" r:link="rId7">
+                    <a:blip r:embed="rId7" r:link="rId8">
                       <a:extLst>
                         <a:ext uri="{28A0092B-C50C-407E-A947-70E740481C1C}">
                           <a14:useLocalDpi xmlns:a14="http://schemas.microsoft.com/office/drawing/2010/main" val="0"/>
@@ -431,8 +431,7 @@
     </w:p>
     <w:p>
       <w:pPr>
-        <w:ind w:firstLine="720"/>
-        <w:jc w:val="center"/>
+        <w:ind w:left="7200" w:firstLine="720"/>
         <w:rPr>
           <w:rFonts w:ascii="Lucida Calligraphy" w:hAnsi="Lucida Calligraphy"/>
           <w:sz w:val="36"/>
@@ -442,61 +441,68 @@
       <w:r>
         <w:rPr>
           <w:rFonts w:ascii="Lucida Calligraphy" w:hAnsi="Lucida Calligraphy"/>
+          <w:noProof/>
           <w:sz w:val="36"/>
           <w:szCs w:val="36"/>
         </w:rPr>
-        <w:t xml:space="preserve">    </w:t>
-      </w:r>
-      <w:r>
+        <w:drawing>
+          <wp:inline distT="0" distB="0" distL="0" distR="0" wp14:anchorId="5E45DC9B" wp14:editId="555AD4FD">
+            <wp:extent cx="1553203" cy="1019587"/>
+            <wp:effectExtent l="0" t="0" r="9525" b="9525"/>
+            <wp:docPr id="5" name="Picture 5" descr="A picture containing diagram&#10;&#10;Description automatically generated"/>
+            <wp:cNvGraphicFramePr>
+              <a:graphicFrameLocks xmlns:a="http://schemas.openxmlformats.org/drawingml/2006/main" noChangeAspect="1"/>
+            </wp:cNvGraphicFramePr>
+            <a:graphic xmlns:a="http://schemas.openxmlformats.org/drawingml/2006/main">
+              <a:graphicData uri="http://schemas.openxmlformats.org/drawingml/2006/picture">
+                <pic:pic xmlns:pic="http://schemas.openxmlformats.org/drawingml/2006/picture">
+                  <pic:nvPicPr>
+                    <pic:cNvPr id="5" name="Picture 5" descr="A picture containing diagram&#10;&#10;Description automatically generated"/>
+                    <pic:cNvPicPr/>
+                  </pic:nvPicPr>
+                  <pic:blipFill>
+                    <a:blip r:embed="rId9">
+                      <a:extLst>
+                        <a:ext uri="{28A0092B-C50C-407E-A947-70E740481C1C}">
+                          <a14:useLocalDpi xmlns:a14="http://schemas.microsoft.com/office/drawing/2010/main" val="0"/>
+                        </a:ext>
+                      </a:extLst>
+                    </a:blip>
+                    <a:stretch>
+                      <a:fillRect/>
+                    </a:stretch>
+                  </pic:blipFill>
+                  <pic:spPr>
+                    <a:xfrm>
+                      <a:off x="0" y="0"/>
+                      <a:ext cx="1553203" cy="1019587"/>
+                    </a:xfrm>
+                    <a:prstGeom prst="rect">
+                      <a:avLst/>
+                    </a:prstGeom>
+                  </pic:spPr>
+                </pic:pic>
+              </a:graphicData>
+            </a:graphic>
+          </wp:inline>
+        </w:drawing>
+      </w:r>
+    </w:p>
+    <w:p>
+      <w:pPr>
+        <w:ind w:left="7200" w:firstLine="720"/>
         <w:rPr>
           <w:rFonts w:ascii="Lucida Calligraphy" w:hAnsi="Lucida Calligraphy"/>
           <w:sz w:val="36"/>
           <w:szCs w:val="36"/>
         </w:rPr>
-        <w:t xml:space="preserve">           </w:t>
-      </w:r>
-    </w:p>
-    <w:p>
-      <w:pPr>
-        <w:ind w:left="7200" w:firstLine="720"/>
+      </w:pPr>
+      <w:r>
         <w:rPr>
           <w:rFonts w:ascii="Lucida Calligraphy" w:hAnsi="Lucida Calligraphy"/>
           <w:sz w:val="36"/>
           <w:szCs w:val="36"/>
         </w:rPr>
-      </w:pPr>
-      <w:r>
-        <w:rPr>
-          <w:rFonts w:ascii="Lucida Calligraphy" w:hAnsi="Lucida Calligraphy"/>
-          <w:sz w:val="36"/>
-          <w:szCs w:val="36"/>
-        </w:rPr>
-        <w:t>(signature)</w:t>
-      </w:r>
-      <w:r>
-        <w:rPr>
-          <w:rFonts w:ascii="Lucida Calligraphy" w:hAnsi="Lucida Calligraphy"/>
-          <w:sz w:val="36"/>
-          <w:szCs w:val="36"/>
-        </w:rPr>
-        <w:t xml:space="preserve">  </w:t>
-      </w:r>
-    </w:p>
-    <w:p>
-      <w:pPr>
-        <w:ind w:left="7200" w:firstLine="720"/>
-        <w:rPr>
-          <w:rFonts w:ascii="Lucida Calligraphy" w:hAnsi="Lucida Calligraphy"/>
-          <w:sz w:val="36"/>
-          <w:szCs w:val="36"/>
-        </w:rPr>
-      </w:pPr>
-      <w:r>
-        <w:rPr>
-          <w:rFonts w:ascii="Lucida Calligraphy" w:hAnsi="Lucida Calligraphy"/>
-          <w:sz w:val="36"/>
-          <w:szCs w:val="36"/>
-        </w:rPr>
         <w:t>Director</w:t>
       </w:r>
     </w:p>
@@ -511,7 +517,7 @@
       </w:pPr>
     </w:p>
     <w:sectPr>
-      <w:pgSz w:w="12240" w:h="15840"/>
+      <w:pgSz w:w="12240" w:h="15840" w:code="1"/>
       <w:pgMar w:top="720" w:right="720" w:bottom="720" w:left="720" w:header="720" w:footer="720" w:gutter="0"/>
       <w:cols w:space="720"/>
       <w:docGrid w:linePitch="360"/>
@@ -1268,4 +1274,16 @@
   <a:objectDefaults/>
   <a:extraClrSchemeLst/>
 </a:theme>
+</file>
+
+<file path=customXml/item1.xml><?xml version="1.0" encoding="utf-8"?>
+<b:Sources xmlns:b="http://schemas.openxmlformats.org/officeDocument/2006/bibliography" xmlns="http://schemas.openxmlformats.org/officeDocument/2006/bibliography" SelectedStyle="\APASixthEditionOfficeOnline.xsl" StyleName="APA" Version="6"/>
+</file>
+
+<file path=customXml/itemProps1.xml><?xml version="1.0" encoding="utf-8"?>
+<ds:datastoreItem xmlns:ds="http://schemas.openxmlformats.org/officeDocument/2006/customXml" ds:itemID="{B2A0894B-4A40-4AC8-900F-DA81D05C70EA}">
+  <ds:schemaRefs>
+    <ds:schemaRef ds:uri="http://schemas.openxmlformats.org/officeDocument/2006/bibliography"/>
+  </ds:schemaRefs>
+</ds:datastoreItem>
 </file>
</xml_diff>

<commit_message>
Certificates: change color of "Gold Award" and improve resolution of UCT logo
- Changed color of the text "Gold Award" from an unreadable yellow to a
  more readable gold color.

- Improved the resolution of the UCT logo in all of the certificates
</commit_message>
<xml_diff>
--- a/Certificates/goldTemplate.docx
+++ b/Certificates/goldTemplate.docx
@@ -1,6 +1,6 @@
 
 <file path=word/document.xml><?xml version="1.0" encoding="utf-8"?>
-<w:document xmlns:wpc="http://schemas.microsoft.com/office/word/2010/wordprocessingCanvas" xmlns:cx="http://schemas.microsoft.com/office/drawing/2014/chartex" xmlns:cx1="http://schemas.microsoft.com/office/drawing/2015/9/8/chartex" xmlns:cx2="http://schemas.microsoft.com/office/drawing/2015/10/21/chartex" xmlns:cx3="http://schemas.microsoft.com/office/drawing/2016/5/9/chartex" xmlns:cx4="http://schemas.microsoft.com/office/drawing/2016/5/10/chartex" xmlns:cx5="http://schemas.microsoft.com/office/drawing/2016/5/11/chartex" xmlns:cx6="http://schemas.microsoft.com/office/drawing/2016/5/12/chartex" xmlns:cx7="http://schemas.microsoft.com/office/drawing/2016/5/13/chartex" xmlns:cx8="http://schemas.microsoft.com/office/drawing/2016/5/14/chartex" xmlns:mc="http://schemas.openxmlformats.org/markup-compatibility/2006" xmlns:aink="http://schemas.microsoft.com/office/drawing/2016/ink" xmlns:am3d="http://schemas.microsoft.com/office/drawing/2017/model3d" xmlns:o="urn:schemas-microsoft-com:office:office" xmlns:r="http://schemas.openxmlformats.org/officeDocument/2006/relationships" xmlns:m="http://schemas.openxmlformats.org/officeDocument/2006/math" xmlns:v="urn:schemas-microsoft-com:vml" xmlns:wp14="http://schemas.microsoft.com/office/word/2010/wordprocessingDrawing" xmlns:wp="http://schemas.openxmlformats.org/drawingml/2006/wordprocessingDrawing" xmlns:w10="urn:schemas-microsoft-com:office:word" xmlns:w="http://schemas.openxmlformats.org/wordprocessingml/2006/main" xmlns:w14="http://schemas.microsoft.com/office/word/2010/wordml" xmlns:w15="http://schemas.microsoft.com/office/word/2012/wordml" xmlns:w16cex="http://schemas.microsoft.com/office/word/2018/wordml/cex" xmlns:w16cid="http://schemas.microsoft.com/office/word/2016/wordml/cid" xmlns:w16="http://schemas.microsoft.com/office/word/2018/wordml" xmlns:w16sdtdh="http://schemas.microsoft.com/office/word/2020/wordml/sdtdatahash" xmlns:w16se="http://schemas.microsoft.com/office/word/2015/wordml/symex" xmlns:wpg="http://schemas.microsoft.com/office/word/2010/wordprocessingGroup" xmlns:wpi="http://schemas.microsoft.com/office/word/2010/wordprocessingInk" xmlns:wne="http://schemas.microsoft.com/office/word/2006/wordml" xmlns:wps="http://schemas.microsoft.com/office/word/2010/wordprocessingShape" mc:Ignorable="w14 w15 w16se w16cid w16 w16cex w16sdtdh wp14">
+<w:document xmlns:wpc="http://schemas.microsoft.com/office/word/2010/wordprocessingCanvas" xmlns:cx="http://schemas.microsoft.com/office/drawing/2014/chartex" xmlns:cx1="http://schemas.microsoft.com/office/drawing/2015/9/8/chartex" xmlns:cx2="http://schemas.microsoft.com/office/drawing/2015/10/21/chartex" xmlns:cx3="http://schemas.microsoft.com/office/drawing/2016/5/9/chartex" xmlns:cx4="http://schemas.microsoft.com/office/drawing/2016/5/10/chartex" xmlns:cx5="http://schemas.microsoft.com/office/drawing/2016/5/11/chartex" xmlns:cx6="http://schemas.microsoft.com/office/drawing/2016/5/12/chartex" xmlns:cx7="http://schemas.microsoft.com/office/drawing/2016/5/13/chartex" xmlns:cx8="http://schemas.microsoft.com/office/drawing/2016/5/14/chartex" xmlns:mc="http://schemas.openxmlformats.org/markup-compatibility/2006" xmlns:aink="http://schemas.microsoft.com/office/drawing/2016/ink" xmlns:am3d="http://schemas.microsoft.com/office/drawing/2017/model3d" xmlns:o="urn:schemas-microsoft-com:office:office" xmlns:oel="http://schemas.microsoft.com/office/2019/extlst" xmlns:r="http://schemas.openxmlformats.org/officeDocument/2006/relationships" xmlns:m="http://schemas.openxmlformats.org/officeDocument/2006/math" xmlns:v="urn:schemas-microsoft-com:vml" xmlns:wp14="http://schemas.microsoft.com/office/word/2010/wordprocessingDrawing" xmlns:wp="http://schemas.openxmlformats.org/drawingml/2006/wordprocessingDrawing" xmlns:w10="urn:schemas-microsoft-com:office:word" xmlns:w="http://schemas.openxmlformats.org/wordprocessingml/2006/main" xmlns:w14="http://schemas.microsoft.com/office/word/2010/wordml" xmlns:w15="http://schemas.microsoft.com/office/word/2012/wordml" xmlns:w16cex="http://schemas.microsoft.com/office/word/2018/wordml/cex" xmlns:w16cid="http://schemas.microsoft.com/office/word/2016/wordml/cid" xmlns:w16="http://schemas.microsoft.com/office/word/2018/wordml" xmlns:w16sdtdh="http://schemas.microsoft.com/office/word/2020/wordml/sdtdatahash" xmlns:w16se="http://schemas.microsoft.com/office/word/2015/wordml/symex" xmlns:wpg="http://schemas.microsoft.com/office/word/2010/wordprocessingGroup" xmlns:wpi="http://schemas.microsoft.com/office/word/2010/wordprocessingInk" xmlns:wne="http://schemas.microsoft.com/office/word/2006/wordml" xmlns:wps="http://schemas.microsoft.com/office/word/2010/wordprocessingShape" mc:Ignorable="w14 w15 w16se w16cid w16 w16cex w16sdtdh wp14">
   <w:body>
     <w:p>
       <w:pPr>
@@ -167,16 +167,18 @@
       <w:r>
         <w:rPr>
           <w:rFonts w:ascii="Lucida Calligraphy" w:hAnsi="Lucida Calligraphy"/>
+          <w:b/>
+          <w:bCs/>
           <w:noProof/>
           <w:sz w:val="56"/>
           <w:szCs w:val="56"/>
-          <w:lang w:val="en-ZA" w:eastAsia="en-ZA"/>
+          <w:lang w:val="en-ZA"/>
         </w:rPr>
         <w:drawing>
-          <wp:inline distT="0" distB="0" distL="0" distR="0" wp14:anchorId="354DB69A" wp14:editId="016308A4">
-            <wp:extent cx="2028825" cy="2067592"/>
-            <wp:effectExtent l="0" t="0" r="0" b="8890"/>
-            <wp:docPr id="2" name="Picture 2" descr="cid:image004.png@01D08BDC.E2A2F220"/>
+          <wp:inline distT="0" distB="0" distL="0" distR="0" wp14:anchorId="491A6A83" wp14:editId="5173189E">
+            <wp:extent cx="2036068" cy="2066548"/>
+            <wp:effectExtent l="0" t="0" r="2540" b="0"/>
+            <wp:docPr id="6" name="Picture 6" descr="Logo&#10;&#10;Description automatically generated"/>
             <wp:cNvGraphicFramePr>
               <a:graphicFrameLocks xmlns:a="http://schemas.openxmlformats.org/drawingml/2006/main" noChangeAspect="1"/>
             </wp:cNvGraphicFramePr>
@@ -184,36 +186,29 @@
               <a:graphicData uri="http://schemas.openxmlformats.org/drawingml/2006/picture">
                 <pic:pic xmlns:pic="http://schemas.openxmlformats.org/drawingml/2006/picture">
                   <pic:nvPicPr>
-                    <pic:cNvPr id="0" name="Picture 1" descr="cid:image004.png@01D08BDC.E2A2F220"/>
-                    <pic:cNvPicPr>
-                      <a:picLocks noChangeAspect="1" noChangeArrowheads="1"/>
-                    </pic:cNvPicPr>
+                    <pic:cNvPr id="6" name="Picture 6" descr="Logo&#10;&#10;Description automatically generated"/>
+                    <pic:cNvPicPr/>
                   </pic:nvPicPr>
                   <pic:blipFill>
-                    <a:blip r:embed="rId5" r:link="rId6">
+                    <a:blip r:embed="rId5" cstate="print">
                       <a:extLst>
                         <a:ext uri="{28A0092B-C50C-407E-A947-70E740481C1C}">
                           <a14:useLocalDpi xmlns:a14="http://schemas.microsoft.com/office/drawing/2010/main" val="0"/>
                         </a:ext>
                       </a:extLst>
                     </a:blip>
-                    <a:srcRect/>
                     <a:stretch>
                       <a:fillRect/>
                     </a:stretch>
                   </pic:blipFill>
-                  <pic:spPr bwMode="auto">
+                  <pic:spPr>
                     <a:xfrm>
                       <a:off x="0" y="0"/>
-                      <a:ext cx="2033829" cy="2072691"/>
+                      <a:ext cx="2036068" cy="2066548"/>
                     </a:xfrm>
                     <a:prstGeom prst="rect">
                       <a:avLst/>
                     </a:prstGeom>
-                    <a:noFill/>
-                    <a:ln>
-                      <a:noFill/>
-                    </a:ln>
                   </pic:spPr>
                 </pic:pic>
               </a:graphicData>
@@ -260,7 +255,7 @@
                     </pic:cNvPicPr>
                   </pic:nvPicPr>
                   <pic:blipFill>
-                    <a:blip r:embed="rId7" r:link="rId8">
+                    <a:blip r:embed="rId6" r:link="rId7">
                       <a:extLst>
                         <a:ext uri="{28A0092B-C50C-407E-A947-70E740481C1C}">
                           <a14:useLocalDpi xmlns:a14="http://schemas.microsoft.com/office/drawing/2010/main" val="0"/>
@@ -310,16 +305,16 @@
         <w:rPr>
           <w:rFonts w:ascii="Lucida Calligraphy" w:hAnsi="Lucida Calligraphy"/>
           <w:b/>
-          <w:color w:val="FFFF00"/>
-          <w:sz w:val="56"/>
-          <w:szCs w:val="56"/>
-        </w:rPr>
-      </w:pPr>
-      <w:r>
-        <w:rPr>
-          <w:rFonts w:ascii="Lucida Calligraphy" w:hAnsi="Lucida Calligraphy"/>
-          <w:b/>
-          <w:color w:val="FFFF00"/>
+          <w:color w:val="FFD700"/>
+          <w:sz w:val="56"/>
+          <w:szCs w:val="56"/>
+        </w:rPr>
+      </w:pPr>
+      <w:r>
+        <w:rPr>
+          <w:rFonts w:ascii="Lucida Calligraphy" w:hAnsi="Lucida Calligraphy"/>
+          <w:b/>
+          <w:color w:val="FFD700"/>
           <w:sz w:val="56"/>
           <w:szCs w:val="56"/>
         </w:rPr>
@@ -329,21 +324,11 @@
         <w:rPr>
           <w:rFonts w:ascii="Lucida Calligraphy" w:hAnsi="Lucida Calligraphy"/>
           <w:b/>
-          <w:color w:val="FFFF00"/>
+          <w:color w:val="FFD700"/>
           <w:sz w:val="56"/>
           <w:szCs w:val="56"/>
         </w:rPr>
         <w:t xml:space="preserve"> Award</w:t>
-      </w:r>
-      <w:r>
-        <w:rPr>
-          <w:rFonts w:ascii="Lucida Calligraphy" w:hAnsi="Lucida Calligraphy"/>
-          <w:b/>
-          <w:color w:val="FFFF00"/>
-          <w:sz w:val="56"/>
-          <w:szCs w:val="56"/>
-        </w:rPr>
-        <w:t xml:space="preserve">  </w:t>
       </w:r>
     </w:p>
     <w:p>
@@ -461,7 +446,7 @@
                     <pic:cNvPicPr/>
                   </pic:nvPicPr>
                   <pic:blipFill>
-                    <a:blip r:embed="rId9">
+                    <a:blip r:embed="rId8">
                       <a:extLst>
                         <a:ext uri="{28A0092B-C50C-407E-A947-70E740481C1C}">
                           <a14:useLocalDpi xmlns:a14="http://schemas.microsoft.com/office/drawing/2010/main" val="0"/>

</xml_diff>